<commit_message>
commiting the modified file
</commit_message>
<xml_diff>
--- a/Asg2.docx
+++ b/Asg2.docx
@@ -1,6 +1,6 @@
 
 <file path=word/document.xml><?xml version="1.0" encoding="utf-8"?>
-<w:document xmlns:wpc="http://schemas.microsoft.com/office/word/2010/wordprocessingCanvas" xmlns:cx="http://schemas.microsoft.com/office/drawing/2014/chartex" xmlns:cx1="http://schemas.microsoft.com/office/drawing/2015/9/8/chartex" xmlns:cx2="http://schemas.microsoft.com/office/drawing/2015/10/21/chartex" xmlns:cx3="http://schemas.microsoft.com/office/drawing/2016/5/9/chartex" xmlns:cx4="http://schemas.microsoft.com/office/drawing/2016/5/10/chartex" xmlns:cx5="http://schemas.microsoft.com/office/drawing/2016/5/11/chartex" xmlns:cx6="http://schemas.microsoft.com/office/drawing/2016/5/12/chartex" xmlns:cx7="http://schemas.microsoft.com/office/drawing/2016/5/13/chartex" xmlns:cx8="http://schemas.microsoft.com/office/drawing/2016/5/14/chartex" xmlns:mc="http://schemas.openxmlformats.org/markup-compatibility/2006" xmlns:aink="http://schemas.microsoft.com/office/drawing/2016/ink" xmlns:am3d="http://schemas.microsoft.com/office/drawing/2017/model3d" xmlns:o="urn:schemas-microsoft-com:office:office" xmlns:oel="http://schemas.microsoft.com/office/2019/extlst" xmlns:r="http://schemas.openxmlformats.org/officeDocument/2006/relationships" xmlns:m="http://schemas.openxmlformats.org/officeDocument/2006/math" xmlns:v="urn:schemas-microsoft-com:vml" xmlns:wp14="http://schemas.microsoft.com/office/word/2010/wordprocessingDrawing" xmlns:wp="http://schemas.openxmlformats.org/drawingml/2006/wordprocessingDrawing" xmlns:w10="urn:schemas-microsoft-com:office:word" xmlns:w="http://schemas.openxmlformats.org/wordprocessingml/2006/main" xmlns:w14="http://schemas.microsoft.com/office/word/2010/wordml" xmlns:w15="http://schemas.microsoft.com/office/word/2012/wordml" xmlns:w16cex="http://schemas.microsoft.com/office/word/2018/wordml/cex" xmlns:w16cid="http://schemas.microsoft.com/office/word/2016/wordml/cid" xmlns:w16="http://schemas.microsoft.com/office/word/2018/wordml" xmlns:w16du="http://schemas.microsoft.com/office/word/2023/wordml/word16du" xmlns:w16sdtdh="http://schemas.microsoft.com/office/word/2020/wordml/sdtdatahash" xmlns:w16se="http://schemas.microsoft.com/office/word/2015/wordml/symex" xmlns:wpg="http://schemas.microsoft.com/office/word/2010/wordprocessingGroup" xmlns:wpi="http://schemas.microsoft.com/office/word/2010/wordprocessingInk" xmlns:wne="http://schemas.microsoft.com/office/word/2006/wordml" xmlns:wps="http://schemas.microsoft.com/office/word/2010/wordprocessingShape" mc:Ignorable="w14 w15 w16se w16cid w16 w16cex w16sdtdh w16du wp14">
+<w:document xmlns:wpc="http://schemas.microsoft.com/office/word/2010/wordprocessingCanvas" xmlns:mc="http://schemas.openxmlformats.org/markup-compatibility/2006" xmlns:o="urn:schemas-microsoft-com:office:office" xmlns:r="http://schemas.openxmlformats.org/officeDocument/2006/relationships" xmlns:m="http://schemas.openxmlformats.org/officeDocument/2006/math" xmlns:v="urn:schemas-microsoft-com:vml" xmlns:wp14="http://schemas.microsoft.com/office/word/2010/wordprocessingDrawing" xmlns:wp="http://schemas.openxmlformats.org/drawingml/2006/wordprocessingDrawing" xmlns:w10="urn:schemas-microsoft-com:office:word" xmlns:w="http://schemas.openxmlformats.org/wordprocessingml/2006/main" xmlns:w14="http://schemas.microsoft.com/office/word/2010/wordml" xmlns:w15="http://schemas.microsoft.com/office/word/2012/wordml" xmlns:wpg="http://schemas.microsoft.com/office/word/2010/wordprocessingGroup" xmlns:wpi="http://schemas.microsoft.com/office/word/2010/wordprocessingInk" xmlns:wne="http://schemas.microsoft.com/office/word/2006/wordml" xmlns:wps="http://schemas.microsoft.com/office/word/2010/wordprocessingShape" mc:Ignorable="w14 w15 wp14">
   <w:body>
     <w:tbl>
       <w:tblPr>
@@ -46,6 +46,7 @@
             <w:r>
               <w:rPr>
                 <w:noProof/>
+                <w:lang w:val="en-MY"/>
               </w:rPr>
               <w:drawing>
                 <wp:anchor distT="0" distB="0" distL="114300" distR="114300" simplePos="0" relativeHeight="251659264" behindDoc="0" locked="0" layoutInCell="1" allowOverlap="1" wp14:anchorId="556404D7" wp14:editId="791A8FFB">
@@ -236,6 +237,7 @@
         </w:rPr>
         <w:t xml:space="preserve">Lecturer   : </w:t>
       </w:r>
+      <w:proofErr w:type="spellStart"/>
       <w:r>
         <w:rPr>
           <w:rFonts w:ascii="Arial" w:eastAsia="Arial" w:hAnsi="Arial" w:cs="Arial"/>
@@ -243,8 +245,49 @@
           <w:bCs/>
           <w:u w:val="single"/>
         </w:rPr>
-        <w:t>Ts Dr. Muhammad Arif bin Hasan</w:t>
-      </w:r>
+        <w:t>Ts</w:t>
+      </w:r>
+      <w:proofErr w:type="spellEnd"/>
+      <w:r>
+        <w:rPr>
+          <w:rFonts w:ascii="Arial" w:eastAsia="Arial" w:hAnsi="Arial" w:cs="Arial"/>
+          <w:b/>
+          <w:bCs/>
+          <w:u w:val="single"/>
+        </w:rPr>
+        <w:t xml:space="preserve"> Dr. Muhammad </w:t>
+      </w:r>
+      <w:proofErr w:type="spellStart"/>
+      <w:r>
+        <w:rPr>
+          <w:rFonts w:ascii="Arial" w:eastAsia="Arial" w:hAnsi="Arial" w:cs="Arial"/>
+          <w:b/>
+          <w:bCs/>
+          <w:u w:val="single"/>
+        </w:rPr>
+        <w:t>Arif</w:t>
+      </w:r>
+      <w:proofErr w:type="spellEnd"/>
+      <w:r>
+        <w:rPr>
+          <w:rFonts w:ascii="Arial" w:eastAsia="Arial" w:hAnsi="Arial" w:cs="Arial"/>
+          <w:b/>
+          <w:bCs/>
+          <w:u w:val="single"/>
+        </w:rPr>
+        <w:t xml:space="preserve"> bin </w:t>
+      </w:r>
+      <w:proofErr w:type="spellStart"/>
+      <w:r>
+        <w:rPr>
+          <w:rFonts w:ascii="Arial" w:eastAsia="Arial" w:hAnsi="Arial" w:cs="Arial"/>
+          <w:b/>
+          <w:bCs/>
+          <w:u w:val="single"/>
+        </w:rPr>
+        <w:t>Hasan</w:t>
+      </w:r>
+      <w:proofErr w:type="spellEnd"/>
     </w:p>
     <w:p>
       <w:pPr>
@@ -448,7 +491,21 @@
               <w:rPr>
                 <w:rFonts w:eastAsia="Arial"/>
               </w:rPr>
-              <w:t>See Zi Ling</w:t>
+              <w:t xml:space="preserve">See </w:t>
+            </w:r>
+            <w:proofErr w:type="spellStart"/>
+            <w:r>
+              <w:rPr>
+                <w:rFonts w:eastAsia="Arial"/>
+              </w:rPr>
+              <w:t>Zi</w:t>
+            </w:r>
+            <w:proofErr w:type="spellEnd"/>
+            <w:r>
+              <w:rPr>
+                <w:rFonts w:eastAsia="Arial"/>
+              </w:rPr>
+              <w:t xml:space="preserve"> Ling</w:t>
             </w:r>
           </w:p>
         </w:tc>
@@ -509,11 +566,19 @@
                 <w:color w:val="000000"/>
               </w:rPr>
             </w:pPr>
+            <w:proofErr w:type="spellStart"/>
             <w:r>
               <w:rPr>
                 <w:rFonts w:eastAsia="Arial"/>
               </w:rPr>
-              <w:t>Lum Yong Kai</w:t>
+              <w:t>Lum</w:t>
+            </w:r>
+            <w:proofErr w:type="spellEnd"/>
+            <w:r>
+              <w:rPr>
+                <w:rFonts w:eastAsia="Arial"/>
+              </w:rPr>
+              <w:t xml:space="preserve"> Yong Kai</w:t>
             </w:r>
           </w:p>
         </w:tc>
@@ -639,12 +704,28 @@
                 <w:color w:val="000000"/>
               </w:rPr>
             </w:pPr>
+            <w:proofErr w:type="spellStart"/>
             <w:r>
               <w:rPr>
                 <w:rFonts w:eastAsia="Arial"/>
               </w:rPr>
-              <w:t>Teo Min Hui</w:t>
-            </w:r>
+              <w:t>Teo</w:t>
+            </w:r>
+            <w:proofErr w:type="spellEnd"/>
+            <w:r>
+              <w:rPr>
+                <w:rFonts w:eastAsia="Arial"/>
+              </w:rPr>
+              <w:t xml:space="preserve"> Min </w:t>
+            </w:r>
+            <w:proofErr w:type="spellStart"/>
+            <w:r>
+              <w:rPr>
+                <w:rFonts w:eastAsia="Arial"/>
+              </w:rPr>
+              <w:t>Hui</w:t>
+            </w:r>
+            <w:proofErr w:type="spellEnd"/>
           </w:p>
         </w:tc>
         <w:tc>
@@ -757,6 +838,7 @@
       <w:r>
         <w:rPr>
           <w:noProof/>
+          <w:lang w:val="en-MY"/>
         </w:rPr>
         <mc:AlternateContent>
           <mc:Choice Requires="wps">
@@ -807,7 +889,7 @@
               </wp:anchor>
             </w:drawing>
           </mc:Choice>
-          <mc:Fallback>
+          <mc:Fallback xmlns:w16se="http://schemas.microsoft.com/office/word/2015/wordml/symex" xmlns:w16sdtdh="http://schemas.microsoft.com/office/word/2020/wordml/sdtdatahash" xmlns:w16du="http://schemas.microsoft.com/office/word/2023/wordml/word16du" xmlns:w16="http://schemas.microsoft.com/office/word/2018/wordml" xmlns:w16cid="http://schemas.microsoft.com/office/word/2016/wordml/cid" xmlns:w16cex="http://schemas.microsoft.com/office/word/2018/wordml/cex" xmlns:oel="http://schemas.microsoft.com/office/2019/extlst" xmlns:am3d="http://schemas.microsoft.com/office/drawing/2017/model3d" xmlns:aink="http://schemas.microsoft.com/office/drawing/2016/ink" xmlns:cx8="http://schemas.microsoft.com/office/drawing/2016/5/14/chartex" xmlns:cx7="http://schemas.microsoft.com/office/drawing/2016/5/13/chartex" xmlns:cx6="http://schemas.microsoft.com/office/drawing/2016/5/12/chartex" xmlns:cx5="http://schemas.microsoft.com/office/drawing/2016/5/11/chartex" xmlns:cx4="http://schemas.microsoft.com/office/drawing/2016/5/10/chartex" xmlns:cx3="http://schemas.microsoft.com/office/drawing/2016/5/9/chartex" xmlns:cx2="http://schemas.microsoft.com/office/drawing/2015/10/21/chartex" xmlns:cx1="http://schemas.microsoft.com/office/drawing/2015/9/8/chartex" xmlns:cx="http://schemas.microsoft.com/office/drawing/2014/chartex">
             <w:pict>
               <v:rect w14:anchorId="0B129543" id="Rectangles 2" o:spid="_x0000_s1026" style="position:absolute;margin-left:15pt;margin-top:8pt;width:471.7pt;height:2.2pt;z-index:251660288;visibility:visible;mso-wrap-style:square;mso-wrap-distance-left:9pt;mso-wrap-distance-top:0;mso-wrap-distance-right:9pt;mso-wrap-distance-bottom:0;mso-position-horizontal:absolute;mso-position-horizontal-relative:text;mso-position-vertical:absolute;mso-position-vertical-relative:text;v-text-anchor:middle" o:gfxdata="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" fillcolor="black" stroked="f">
                 <v:textbox inset="2.53958mm,2.53958mm,2.53958mm,2.53958mm">
@@ -951,12 +1033,14 @@
           <w:u w:val="single"/>
         </w:rPr>
       </w:pPr>
+      <w:proofErr w:type="gramStart"/>
       <w:r>
         <w:rPr>
           <w:color w:val="000000"/>
         </w:rPr>
         <w:t>Student  name</w:t>
       </w:r>
+      <w:proofErr w:type="gramEnd"/>
       <w:r>
         <w:rPr>
           <w:color w:val="000000"/>
@@ -969,7 +1053,23 @@
           <w:color w:val="000000"/>
           <w:u w:val="single"/>
         </w:rPr>
-        <w:t>See Zi Ling</w:t>
+        <w:t xml:space="preserve">See </w:t>
+      </w:r>
+      <w:proofErr w:type="spellStart"/>
+      <w:r>
+        <w:rPr>
+          <w:color w:val="000000"/>
+          <w:u w:val="single"/>
+        </w:rPr>
+        <w:t>Zi</w:t>
+      </w:r>
+      <w:proofErr w:type="spellEnd"/>
+      <w:r>
+        <w:rPr>
+          <w:color w:val="000000"/>
+          <w:u w:val="single"/>
+        </w:rPr>
+        <w:t xml:space="preserve"> Ling</w:t>
       </w:r>
     </w:p>
     <w:p>
@@ -997,6 +1097,12 @@
           <w:color w:val="000000"/>
         </w:rPr>
         <w:tab/>
+      </w:r>
+      <w:proofErr w:type="gramStart"/>
+      <w:r>
+        <w:rPr>
+          <w:color w:val="000000"/>
+        </w:rPr>
         <w:t>:</w:t>
       </w:r>
       <w:r>
@@ -1006,6 +1112,7 @@
         </w:rPr>
         <w:t>241UE24127</w:t>
       </w:r>
+      <w:proofErr w:type="gramEnd"/>
     </w:p>
     <w:p>
       <w:pPr>
@@ -1018,20 +1125,24 @@
         <w:rPr>
           <w:color w:val="000000"/>
         </w:rPr>
-        <w:t>Date</w:t>
-      </w:r>
-      <w:r>
+        <w:t>Date                                             :</w:t>
+      </w:r>
+    </w:p>
+    <w:p>
+      <w:pPr>
+        <w:ind w:firstLine="160"/>
         <w:rPr>
           <w:color w:val="000000"/>
         </w:rPr>
-        <w:t xml:space="preserve">                                             </w:t>
-      </w:r>
-      <w:r>
+      </w:pPr>
+    </w:p>
+    <w:p>
+      <w:pPr>
+        <w:ind w:firstLine="160"/>
         <w:rPr>
           <w:color w:val="000000"/>
         </w:rPr>
-        <w:t>:</w:t>
-      </w:r>
+      </w:pPr>
     </w:p>
     <w:p>
       <w:pPr>
@@ -1083,22 +1194,6 @@
     </w:p>
     <w:p>
       <w:pPr>
-        <w:ind w:firstLine="160"/>
-        <w:rPr>
-          <w:color w:val="000000"/>
-        </w:rPr>
-      </w:pPr>
-    </w:p>
-    <w:p>
-      <w:pPr>
-        <w:ind w:firstLine="160"/>
-        <w:rPr>
-          <w:color w:val="000000"/>
-        </w:rPr>
-      </w:pPr>
-    </w:p>
-    <w:p>
-      <w:pPr>
         <w:jc w:val="both"/>
         <w:rPr>
           <w:b/>
@@ -1108,7 +1203,6 @@
         <w:rPr>
           <w:b/>
         </w:rPr>
-        <w:lastRenderedPageBreak/>
         <w:t xml:space="preserve">Group member declaration </w:t>
       </w:r>
     </w:p>
@@ -1160,7 +1254,21 @@
         <w:rPr>
           <w:u w:val="single"/>
         </w:rPr>
-        <w:t>See Zi Ling</w:t>
+        <w:t xml:space="preserve">See </w:t>
+      </w:r>
+      <w:proofErr w:type="spellStart"/>
+      <w:r>
+        <w:rPr>
+          <w:u w:val="single"/>
+        </w:rPr>
+        <w:t>Zi</w:t>
+      </w:r>
+      <w:proofErr w:type="spellEnd"/>
+      <w:r>
+        <w:rPr>
+          <w:u w:val="single"/>
+        </w:rPr>
+        <w:t xml:space="preserve"> Ling</w:t>
       </w:r>
     </w:p>
     <w:p/>
@@ -1195,6 +1303,11 @@
           <w:between w:val="single" w:sz="12" w:space="1" w:color="000000"/>
         </w:pBdr>
       </w:pPr>
+      <w:r>
+        <w:t>ddd</w:t>
+      </w:r>
+      <w:bookmarkStart w:id="0" w:name="_GoBack"/>
+      <w:bookmarkEnd w:id="0"/>
     </w:p>
     <w:p>
       <w:pPr>
@@ -1273,7 +1386,21 @@
         <w:rPr>
           <w:u w:val="single"/>
         </w:rPr>
-        <w:t xml:space="preserve">See Zi Ling </w:t>
+        <w:t xml:space="preserve">See </w:t>
+      </w:r>
+      <w:proofErr w:type="spellStart"/>
+      <w:r>
+        <w:rPr>
+          <w:u w:val="single"/>
+        </w:rPr>
+        <w:t>Zi</w:t>
+      </w:r>
+      <w:proofErr w:type="spellEnd"/>
+      <w:r>
+        <w:rPr>
+          <w:u w:val="single"/>
+        </w:rPr>
+        <w:t xml:space="preserve"> Ling </w:t>
       </w:r>
     </w:p>
     <w:p/>
@@ -1383,7 +1510,6 @@
         <w:rPr>
           <w:b/>
         </w:rPr>
-        <w:lastRenderedPageBreak/>
         <w:t xml:space="preserve">Group member declaration </w:t>
       </w:r>
     </w:p>
@@ -1431,12 +1557,28 @@
         <w:tab/>
         <w:t xml:space="preserve">: </w:t>
       </w:r>
-      <w:r>
-        <w:rPr>
-          <w:u w:val="single"/>
-        </w:rPr>
-        <w:t>Teo Min Hui</w:t>
-      </w:r>
+      <w:proofErr w:type="spellStart"/>
+      <w:r>
+        <w:rPr>
+          <w:u w:val="single"/>
+        </w:rPr>
+        <w:t>Teo</w:t>
+      </w:r>
+      <w:proofErr w:type="spellEnd"/>
+      <w:r>
+        <w:rPr>
+          <w:u w:val="single"/>
+        </w:rPr>
+        <w:t xml:space="preserve"> Min </w:t>
+      </w:r>
+      <w:proofErr w:type="spellStart"/>
+      <w:r>
+        <w:rPr>
+          <w:u w:val="single"/>
+        </w:rPr>
+        <w:t>Hui</w:t>
+      </w:r>
+      <w:proofErr w:type="spellEnd"/>
     </w:p>
     <w:p>
       <w:pPr>
@@ -1538,12 +1680,28 @@
         <w:tab/>
         <w:t xml:space="preserve">: </w:t>
       </w:r>
-      <w:r>
-        <w:rPr>
-          <w:u w:val="single"/>
-        </w:rPr>
-        <w:t>Teo Min Hui</w:t>
-      </w:r>
+      <w:proofErr w:type="spellStart"/>
+      <w:r>
+        <w:rPr>
+          <w:u w:val="single"/>
+        </w:rPr>
+        <w:t>Teo</w:t>
+      </w:r>
+      <w:proofErr w:type="spellEnd"/>
+      <w:r>
+        <w:rPr>
+          <w:u w:val="single"/>
+        </w:rPr>
+        <w:t xml:space="preserve"> Min </w:t>
+      </w:r>
+      <w:proofErr w:type="spellStart"/>
+      <w:r>
+        <w:rPr>
+          <w:u w:val="single"/>
+        </w:rPr>
+        <w:t>Hui</w:t>
+      </w:r>
+      <w:proofErr w:type="spellEnd"/>
       <w:r>
         <w:rPr>
           <w:u w:val="single"/>
@@ -1815,7 +1973,6 @@
         <w:rPr>
           <w:b/>
         </w:rPr>
-        <w:lastRenderedPageBreak/>
         <w:t xml:space="preserve">Group member declaration </w:t>
       </w:r>
     </w:p>
@@ -1863,11 +2020,19 @@
         <w:tab/>
         <w:t xml:space="preserve">: </w:t>
       </w:r>
-      <w:r>
-        <w:rPr>
-          <w:u w:val="single"/>
-        </w:rPr>
-        <w:t>Lum Yong Kai</w:t>
+      <w:proofErr w:type="spellStart"/>
+      <w:r>
+        <w:rPr>
+          <w:u w:val="single"/>
+        </w:rPr>
+        <w:t>Lum</w:t>
+      </w:r>
+      <w:proofErr w:type="spellEnd"/>
+      <w:r>
+        <w:rPr>
+          <w:u w:val="single"/>
+        </w:rPr>
+        <w:t xml:space="preserve"> Yong Kai</w:t>
       </w:r>
     </w:p>
     <w:p/>
@@ -1952,11 +2117,19 @@
         <w:tab/>
         <w:t xml:space="preserve">: </w:t>
       </w:r>
-      <w:r>
-        <w:rPr>
-          <w:u w:val="single"/>
-        </w:rPr>
-        <w:t>Lum Yong Kai</w:t>
+      <w:proofErr w:type="spellStart"/>
+      <w:r>
+        <w:rPr>
+          <w:u w:val="single"/>
+        </w:rPr>
+        <w:t>Lum</w:t>
+      </w:r>
+      <w:proofErr w:type="spellEnd"/>
+      <w:r>
+        <w:rPr>
+          <w:u w:val="single"/>
+        </w:rPr>
+        <w:t xml:space="preserve"> Yong Kai</w:t>
       </w:r>
     </w:p>
     <w:p/>
@@ -2231,7 +2404,6 @@
         <w:rPr>
           <w:b/>
         </w:rPr>
-        <w:lastRenderedPageBreak/>
         <w:t xml:space="preserve">Group member declaration </w:t>
       </w:r>
     </w:p>
@@ -2653,7 +2825,6 @@
         <w:rPr>
           <w:b/>
         </w:rPr>
-        <w:lastRenderedPageBreak/>
         <w:t xml:space="preserve">Group member declaration </w:t>
       </w:r>
     </w:p>
@@ -3002,6 +3173,13 @@
     </w:p>
     <w:sdt>
       <w:sdtPr>
+        <w:rPr>
+          <w:rFonts w:ascii="Times New Roman" w:eastAsia="Times New Roman" w:hAnsi="Times New Roman" w:cs="Times New Roman"/>
+          <w:color w:val="auto"/>
+          <w:sz w:val="22"/>
+          <w:szCs w:val="22"/>
+          <w:lang w:eastAsia="zh-CN"/>
+        </w:rPr>
         <w:id w:val="519746264"/>
         <w:docPartObj>
           <w:docPartGallery w:val="Table of Contents"/>
@@ -3010,14 +3188,9 @@
       </w:sdtPr>
       <w:sdtEndPr>
         <w:rPr>
-          <w:rFonts w:ascii="Times New Roman" w:eastAsia="Times New Roman" w:hAnsi="Times New Roman" w:cs="Times New Roman"/>
           <w:b/>
           <w:bCs/>
           <w:noProof/>
-          <w:color w:val="auto"/>
-          <w:sz w:val="22"/>
-          <w:szCs w:val="22"/>
-          <w:lang w:eastAsia="zh-CN"/>
         </w:rPr>
       </w:sdtEndPr>
       <w:sdtContent>
@@ -3569,7 +3742,7 @@
           <w:szCs w:val="24"/>
         </w:rPr>
       </w:pPr>
-      <w:bookmarkStart w:id="0" w:name="_Toc177045036"/>
+      <w:bookmarkStart w:id="1" w:name="_Toc177045036"/>
       <w:r>
         <w:rPr>
           <w:rFonts w:ascii="Times New Roman" w:hAnsi="Times New Roman" w:cs="Times New Roman"/>
@@ -3582,7 +3755,7 @@
         <w:lastRenderedPageBreak/>
         <w:t>Introduction</w:t>
       </w:r>
-      <w:bookmarkEnd w:id="0"/>
+      <w:bookmarkEnd w:id="1"/>
     </w:p>
     <w:p>
       <w:pPr>
@@ -3622,7 +3795,8 @@
           <w:szCs w:val="24"/>
         </w:rPr>
       </w:pPr>
-      <w:bookmarkStart w:id="1" w:name="_Toc177045037"/>
+      <w:bookmarkStart w:id="2" w:name="_Toc177045037"/>
+      <w:proofErr w:type="spellStart"/>
       <w:r>
         <w:rPr>
           <w:rFonts w:ascii="Times New Roman" w:hAnsi="Times New Roman" w:cs="Times New Roman"/>
@@ -3632,22 +3806,21 @@
           <w:sz w:val="24"/>
           <w:szCs w:val="24"/>
         </w:rPr>
-        <w:t>Cybersecurity Threats</w:t>
-      </w:r>
-      <w:bookmarkEnd w:id="1"/>
-    </w:p>
-    <w:p>
-      <w:pPr>
-        <w:spacing w:line="360" w:lineRule="auto"/>
-        <w:jc w:val="both"/>
-        <w:rPr>
+        <w:t>Cybersecurity</w:t>
+      </w:r>
+      <w:proofErr w:type="spellEnd"/>
+      <w:r>
+        <w:rPr>
+          <w:rFonts w:ascii="Times New Roman" w:hAnsi="Times New Roman" w:cs="Times New Roman"/>
           <w:b/>
           <w:bCs/>
           <w:color w:val="000000" w:themeColor="text1"/>
           <w:sz w:val="24"/>
           <w:szCs w:val="24"/>
         </w:rPr>
-      </w:pPr>
+        <w:t xml:space="preserve"> Threats</w:t>
+      </w:r>
+      <w:bookmarkEnd w:id="2"/>
     </w:p>
     <w:p>
       <w:pPr>
@@ -3664,9 +3837,9 @@
     </w:p>
     <w:p>
       <w:pPr>
-        <w:pStyle w:val="Heading1"/>
-        <w:rPr>
-          <w:rFonts w:ascii="Times New Roman" w:hAnsi="Times New Roman" w:cs="Times New Roman"/>
+        <w:spacing w:line="360" w:lineRule="auto"/>
+        <w:jc w:val="both"/>
+        <w:rPr>
           <w:b/>
           <w:bCs/>
           <w:color w:val="000000" w:themeColor="text1"/>
@@ -3674,8 +3847,10 @@
           <w:szCs w:val="24"/>
         </w:rPr>
       </w:pPr>
-      <w:bookmarkStart w:id="2" w:name="_Toc177045038"/>
-      <w:r>
+    </w:p>
+    <w:p>
+      <w:pPr>
+        <w:pStyle w:val="Heading1"/>
         <w:rPr>
           <w:rFonts w:ascii="Times New Roman" w:hAnsi="Times New Roman" w:cs="Times New Roman"/>
           <w:b/>
@@ -3684,23 +3859,25 @@
           <w:sz w:val="24"/>
           <w:szCs w:val="24"/>
         </w:rPr>
-        <w:t>Case Studies</w:t>
-      </w:r>
-      <w:bookmarkEnd w:id="2"/>
-    </w:p>
-    <w:p>
-      <w:pPr>
-        <w:spacing w:line="360" w:lineRule="auto"/>
-        <w:jc w:val="both"/>
-        <w:rPr>
+      </w:pPr>
+      <w:bookmarkStart w:id="3" w:name="_Toc177045038"/>
+      <w:r>
+        <w:rPr>
+          <w:rFonts w:ascii="Times New Roman" w:hAnsi="Times New Roman" w:cs="Times New Roman"/>
           <w:b/>
           <w:bCs/>
           <w:color w:val="000000" w:themeColor="text1"/>
           <w:sz w:val="24"/>
           <w:szCs w:val="24"/>
         </w:rPr>
-      </w:pPr>
-      <w:r>
+        <w:t>Case Studies</w:t>
+      </w:r>
+      <w:bookmarkEnd w:id="3"/>
+    </w:p>
+    <w:p>
+      <w:pPr>
+        <w:spacing w:line="360" w:lineRule="auto"/>
+        <w:jc w:val="both"/>
         <w:rPr>
           <w:b/>
           <w:bCs/>
@@ -3708,13 +3885,8 @@
           <w:sz w:val="24"/>
           <w:szCs w:val="24"/>
         </w:rPr>
-        <w:t>Case 1:</w:t>
-      </w:r>
-    </w:p>
-    <w:p>
-      <w:pPr>
-        <w:spacing w:line="360" w:lineRule="auto"/>
-        <w:jc w:val="both"/>
+      </w:pPr>
+      <w:r>
         <w:rPr>
           <w:b/>
           <w:bCs/>
@@ -3722,8 +3894,13 @@
           <w:sz w:val="24"/>
           <w:szCs w:val="24"/>
         </w:rPr>
-      </w:pPr>
-      <w:r>
+        <w:t>Case 1:</w:t>
+      </w:r>
+    </w:p>
+    <w:p>
+      <w:pPr>
+        <w:spacing w:line="360" w:lineRule="auto"/>
+        <w:jc w:val="both"/>
         <w:rPr>
           <w:b/>
           <w:bCs/>
@@ -3731,13 +3908,8 @@
           <w:sz w:val="24"/>
           <w:szCs w:val="24"/>
         </w:rPr>
-        <w:t>Case 2:</w:t>
-      </w:r>
-    </w:p>
-    <w:p>
-      <w:pPr>
-        <w:spacing w:line="360" w:lineRule="auto"/>
-        <w:jc w:val="both"/>
+      </w:pPr>
+      <w:r>
         <w:rPr>
           <w:b/>
           <w:bCs/>
@@ -3745,13 +3917,14 @@
           <w:sz w:val="24"/>
           <w:szCs w:val="24"/>
         </w:rPr>
-      </w:pPr>
-    </w:p>
-    <w:p>
-      <w:pPr>
-        <w:pStyle w:val="Heading1"/>
-        <w:rPr>
-          <w:rFonts w:ascii="Times New Roman" w:hAnsi="Times New Roman" w:cs="Times New Roman"/>
+        <w:t>Case 2:</w:t>
+      </w:r>
+    </w:p>
+    <w:p>
+      <w:pPr>
+        <w:spacing w:line="360" w:lineRule="auto"/>
+        <w:jc w:val="both"/>
+        <w:rPr>
           <w:b/>
           <w:bCs/>
           <w:color w:val="000000" w:themeColor="text1"/>
@@ -3759,8 +3932,10 @@
           <w:szCs w:val="24"/>
         </w:rPr>
       </w:pPr>
-      <w:bookmarkStart w:id="3" w:name="_Toc177045039"/>
-      <w:r>
+    </w:p>
+    <w:p>
+      <w:pPr>
+        <w:pStyle w:val="Heading1"/>
         <w:rPr>
           <w:rFonts w:ascii="Times New Roman" w:hAnsi="Times New Roman" w:cs="Times New Roman"/>
           <w:b/>
@@ -3769,22 +3944,20 @@
           <w:sz w:val="24"/>
           <w:szCs w:val="24"/>
         </w:rPr>
-        <w:t>Critical Protection Measures</w:t>
-      </w:r>
-      <w:bookmarkEnd w:id="3"/>
-    </w:p>
-    <w:p>
-      <w:pPr>
-        <w:spacing w:line="360" w:lineRule="auto"/>
-        <w:jc w:val="both"/>
-        <w:rPr>
+      </w:pPr>
+      <w:bookmarkStart w:id="4" w:name="_Toc177045039"/>
+      <w:r>
+        <w:rPr>
+          <w:rFonts w:ascii="Times New Roman" w:hAnsi="Times New Roman" w:cs="Times New Roman"/>
           <w:b/>
           <w:bCs/>
           <w:color w:val="000000" w:themeColor="text1"/>
           <w:sz w:val="24"/>
           <w:szCs w:val="24"/>
         </w:rPr>
-      </w:pPr>
+        <w:t>Critical Protection Measures</w:t>
+      </w:r>
+      <w:bookmarkEnd w:id="4"/>
     </w:p>
     <w:p>
       <w:pPr>
@@ -3801,9 +3974,9 @@
     </w:p>
     <w:p>
       <w:pPr>
-        <w:pStyle w:val="Heading1"/>
-        <w:rPr>
-          <w:rFonts w:ascii="Times New Roman" w:hAnsi="Times New Roman" w:cs="Times New Roman"/>
+        <w:spacing w:line="360" w:lineRule="auto"/>
+        <w:jc w:val="both"/>
+        <w:rPr>
           <w:b/>
           <w:bCs/>
           <w:color w:val="000000" w:themeColor="text1"/>
@@ -3811,8 +3984,10 @@
           <w:szCs w:val="24"/>
         </w:rPr>
       </w:pPr>
-      <w:bookmarkStart w:id="4" w:name="_Toc177045040"/>
-      <w:r>
+    </w:p>
+    <w:p>
+      <w:pPr>
+        <w:pStyle w:val="Heading1"/>
         <w:rPr>
           <w:rFonts w:ascii="Times New Roman" w:hAnsi="Times New Roman" w:cs="Times New Roman"/>
           <w:b/>
@@ -3821,41 +3996,39 @@
           <w:sz w:val="24"/>
           <w:szCs w:val="24"/>
         </w:rPr>
-        <w:t>Cybersecurity Awareness Poster</w:t>
-      </w:r>
-      <w:bookmarkEnd w:id="4"/>
-    </w:p>
-    <w:p>
-      <w:pPr>
-        <w:spacing w:line="360" w:lineRule="auto"/>
-        <w:jc w:val="both"/>
-        <w:rPr>
+      </w:pPr>
+      <w:bookmarkStart w:id="5" w:name="_Toc177045040"/>
+      <w:proofErr w:type="spellStart"/>
+      <w:r>
+        <w:rPr>
+          <w:rFonts w:ascii="Times New Roman" w:hAnsi="Times New Roman" w:cs="Times New Roman"/>
           <w:b/>
           <w:bCs/>
           <w:color w:val="000000" w:themeColor="text1"/>
           <w:sz w:val="24"/>
           <w:szCs w:val="24"/>
         </w:rPr>
-      </w:pPr>
-    </w:p>
-    <w:p>
-      <w:pPr>
-        <w:spacing w:line="360" w:lineRule="auto"/>
-        <w:jc w:val="both"/>
-        <w:rPr>
+        <w:t>Cybersecurity</w:t>
+      </w:r>
+      <w:proofErr w:type="spellEnd"/>
+      <w:r>
+        <w:rPr>
+          <w:rFonts w:ascii="Times New Roman" w:hAnsi="Times New Roman" w:cs="Times New Roman"/>
           <w:b/>
           <w:bCs/>
           <w:color w:val="000000" w:themeColor="text1"/>
           <w:sz w:val="24"/>
           <w:szCs w:val="24"/>
         </w:rPr>
-      </w:pPr>
-    </w:p>
-    <w:p>
-      <w:pPr>
-        <w:pStyle w:val="Heading1"/>
-        <w:rPr>
-          <w:rFonts w:ascii="Times New Roman" w:hAnsi="Times New Roman" w:cs="Times New Roman"/>
+        <w:t xml:space="preserve"> Awareness Poster</w:t>
+      </w:r>
+      <w:bookmarkEnd w:id="5"/>
+    </w:p>
+    <w:p>
+      <w:pPr>
+        <w:spacing w:line="360" w:lineRule="auto"/>
+        <w:jc w:val="both"/>
+        <w:rPr>
           <w:b/>
           <w:bCs/>
           <w:color w:val="000000" w:themeColor="text1"/>
@@ -3863,25 +4036,25 @@
           <w:szCs w:val="24"/>
         </w:rPr>
       </w:pPr>
-      <w:bookmarkStart w:id="5" w:name="_Toc177045041"/>
-      <w:r>
-        <w:rPr>
-          <w:rFonts w:ascii="Times New Roman" w:hAnsi="Times New Roman" w:cs="Times New Roman"/>
+    </w:p>
+    <w:p>
+      <w:pPr>
+        <w:spacing w:line="360" w:lineRule="auto"/>
+        <w:jc w:val="both"/>
+        <w:rPr>
           <w:b/>
           <w:bCs/>
           <w:color w:val="000000" w:themeColor="text1"/>
           <w:sz w:val="24"/>
           <w:szCs w:val="24"/>
         </w:rPr>
-        <w:t>Conclusion</w:t>
-      </w:r>
-      <w:bookmarkEnd w:id="5"/>
-    </w:p>
-    <w:p>
-      <w:pPr>
-        <w:spacing w:line="360" w:lineRule="auto"/>
-        <w:jc w:val="both"/>
-        <w:rPr>
+      </w:pPr>
+    </w:p>
+    <w:p>
+      <w:pPr>
+        <w:pStyle w:val="Heading1"/>
+        <w:rPr>
+          <w:rFonts w:ascii="Times New Roman" w:hAnsi="Times New Roman" w:cs="Times New Roman"/>
           <w:b/>
           <w:bCs/>
           <w:color w:val="000000" w:themeColor="text1"/>
@@ -3889,25 +4062,25 @@
           <w:szCs w:val="24"/>
         </w:rPr>
       </w:pPr>
-    </w:p>
-    <w:p>
-      <w:pPr>
-        <w:spacing w:line="360" w:lineRule="auto"/>
-        <w:jc w:val="both"/>
-        <w:rPr>
+      <w:bookmarkStart w:id="6" w:name="_Toc177045041"/>
+      <w:r>
+        <w:rPr>
+          <w:rFonts w:ascii="Times New Roman" w:hAnsi="Times New Roman" w:cs="Times New Roman"/>
           <w:b/>
           <w:bCs/>
           <w:color w:val="000000" w:themeColor="text1"/>
           <w:sz w:val="24"/>
           <w:szCs w:val="24"/>
         </w:rPr>
-      </w:pPr>
-    </w:p>
-    <w:p>
-      <w:pPr>
-        <w:pStyle w:val="Heading1"/>
-        <w:rPr>
-          <w:rFonts w:ascii="Times New Roman" w:hAnsi="Times New Roman" w:cs="Times New Roman"/>
+        <w:t>Conclusion</w:t>
+      </w:r>
+      <w:bookmarkEnd w:id="6"/>
+    </w:p>
+    <w:p>
+      <w:pPr>
+        <w:spacing w:line="360" w:lineRule="auto"/>
+        <w:jc w:val="both"/>
+        <w:rPr>
           <w:b/>
           <w:bCs/>
           <w:color w:val="000000" w:themeColor="text1"/>
@@ -3915,19 +4088,45 @@
           <w:szCs w:val="24"/>
         </w:rPr>
       </w:pPr>
-      <w:bookmarkStart w:id="6" w:name="_Toc177045042"/>
-      <w:r>
-        <w:rPr>
-          <w:rFonts w:ascii="Times New Roman" w:hAnsi="Times New Roman" w:cs="Times New Roman"/>
+    </w:p>
+    <w:p>
+      <w:pPr>
+        <w:spacing w:line="360" w:lineRule="auto"/>
+        <w:jc w:val="both"/>
+        <w:rPr>
           <w:b/>
           <w:bCs/>
           <w:color w:val="000000" w:themeColor="text1"/>
           <w:sz w:val="24"/>
           <w:szCs w:val="24"/>
         </w:rPr>
+      </w:pPr>
+    </w:p>
+    <w:p>
+      <w:pPr>
+        <w:pStyle w:val="Heading1"/>
+        <w:rPr>
+          <w:rFonts w:ascii="Times New Roman" w:hAnsi="Times New Roman" w:cs="Times New Roman"/>
+          <w:b/>
+          <w:bCs/>
+          <w:color w:val="000000" w:themeColor="text1"/>
+          <w:sz w:val="24"/>
+          <w:szCs w:val="24"/>
+        </w:rPr>
+      </w:pPr>
+      <w:bookmarkStart w:id="7" w:name="_Toc177045042"/>
+      <w:r>
+        <w:rPr>
+          <w:rFonts w:ascii="Times New Roman" w:hAnsi="Times New Roman" w:cs="Times New Roman"/>
+          <w:b/>
+          <w:bCs/>
+          <w:color w:val="000000" w:themeColor="text1"/>
+          <w:sz w:val="24"/>
+          <w:szCs w:val="24"/>
+        </w:rPr>
         <w:t>References</w:t>
       </w:r>
-      <w:bookmarkEnd w:id="6"/>
+      <w:bookmarkEnd w:id="7"/>
     </w:p>
     <w:p>
       <w:pPr>
@@ -3947,7 +4146,7 @@
 </file>
 
 <file path=word/styles.xml><?xml version="1.0" encoding="utf-8"?>
-<w:styles xmlns:mc="http://schemas.openxmlformats.org/markup-compatibility/2006" xmlns:r="http://schemas.openxmlformats.org/officeDocument/2006/relationships" xmlns:w="http://schemas.openxmlformats.org/wordprocessingml/2006/main" xmlns:w14="http://schemas.microsoft.com/office/word/2010/wordml" xmlns:w15="http://schemas.microsoft.com/office/word/2012/wordml" xmlns:w16cex="http://schemas.microsoft.com/office/word/2018/wordml/cex" xmlns:w16cid="http://schemas.microsoft.com/office/word/2016/wordml/cid" xmlns:w16="http://schemas.microsoft.com/office/word/2018/wordml" xmlns:w16du="http://schemas.microsoft.com/office/word/2023/wordml/word16du" xmlns:w16sdtdh="http://schemas.microsoft.com/office/word/2020/wordml/sdtdatahash" xmlns:w16se="http://schemas.microsoft.com/office/word/2015/wordml/symex" mc:Ignorable="w14 w15 w16se w16cid w16 w16cex w16sdtdh w16du">
+<w:styles xmlns:mc="http://schemas.openxmlformats.org/markup-compatibility/2006" xmlns:r="http://schemas.openxmlformats.org/officeDocument/2006/relationships" xmlns:w="http://schemas.openxmlformats.org/wordprocessingml/2006/main" xmlns:w14="http://schemas.microsoft.com/office/word/2010/wordml" xmlns:w15="http://schemas.microsoft.com/office/word/2012/wordml" mc:Ignorable="w14 w15">
   <w:docDefaults>
     <w:rPrDefault>
       <w:rPr>
@@ -3965,7 +4164,7 @@
       </w:pPr>
     </w:pPrDefault>
   </w:docDefaults>
-  <w:latentStyles w:defLockedState="0" w:defUIPriority="99" w:defSemiHidden="0" w:defUnhideWhenUsed="0" w:defQFormat="0" w:count="376">
+  <w:latentStyles w:defLockedState="0" w:defUIPriority="99" w:defSemiHidden="0" w:defUnhideWhenUsed="0" w:defQFormat="0" w:count="371">
     <w:lsdException w:name="Normal" w:uiPriority="0" w:qFormat="1"/>
     <w:lsdException w:name="heading 1" w:uiPriority="9" w:qFormat="1"/>
     <w:lsdException w:name="heading 2" w:semiHidden="1" w:uiPriority="9" w:unhideWhenUsed="1" w:qFormat="1"/>
@@ -4337,11 +4536,6 @@
     <w:lsdException w:name="List Table 5 Dark Accent 6" w:uiPriority="50"/>
     <w:lsdException w:name="List Table 6 Colorful Accent 6" w:uiPriority="51"/>
     <w:lsdException w:name="List Table 7 Colorful Accent 6" w:uiPriority="52"/>
-    <w:lsdException w:name="Mention" w:semiHidden="1" w:unhideWhenUsed="1"/>
-    <w:lsdException w:name="Smart Hyperlink" w:semiHidden="1" w:unhideWhenUsed="1"/>
-    <w:lsdException w:name="Hashtag" w:semiHidden="1" w:unhideWhenUsed="1"/>
-    <w:lsdException w:name="Unresolved Mention" w:semiHidden="1" w:unhideWhenUsed="1"/>
-    <w:lsdException w:name="Smart Link" w:semiHidden="1" w:unhideWhenUsed="1"/>
   </w:latentStyles>
   <w:style w:type="paragraph" w:default="1" w:styleId="Normal">
     <w:name w:val="Normal"/>
@@ -4600,6 +4794,7 @@
   <w:style w:type="character" w:default="1" w:styleId="DefaultParagraphFont">
     <w:name w:val="Default Paragraph Font"/>
     <w:uiPriority w:val="1"/>
+    <w:semiHidden/>
     <w:unhideWhenUsed/>
   </w:style>
   <w:style w:type="table" w:default="1" w:styleId="TableNormal">
@@ -4955,9 +5150,10 @@
       <w14:ligatures w14:val="none"/>
     </w:rPr>
     <w:tblPr>
-      <w:tblInd w:w="0" w:type="nil"/>
       <w:tblCellMar>
+        <w:top w:w="0" w:type="dxa"/>
         <w:left w:w="0" w:type="dxa"/>
+        <w:bottom w:w="0" w:type="dxa"/>
         <w:right w:w="0" w:type="dxa"/>
       </w:tblCellMar>
     </w:tblPr>
@@ -4977,9 +5173,10 @@
       <w14:ligatures w14:val="none"/>
     </w:rPr>
     <w:tblPr>
-      <w:tblInd w:w="0" w:type="nil"/>
       <w:tblCellMar>
+        <w:top w:w="0" w:type="dxa"/>
         <w:left w:w="0" w:type="dxa"/>
+        <w:bottom w:w="0" w:type="dxa"/>
         <w:right w:w="0" w:type="dxa"/>
       </w:tblCellMar>
     </w:tblPr>
@@ -5330,7 +5527,7 @@
 </file>
 
 <file path=customXml/itemProps1.xml><?xml version="1.0" encoding="utf-8"?>
-<ds:datastoreItem xmlns:ds="http://schemas.openxmlformats.org/officeDocument/2006/customXml" ds:itemID="{7172B360-3696-48CE-84F5-E08ED99AC7D2}">
+<ds:datastoreItem xmlns:ds="http://schemas.openxmlformats.org/officeDocument/2006/customXml" ds:itemID="{4ADD3D13-4357-489B-88DC-6C1647C3A90B}">
   <ds:schemaRefs>
     <ds:schemaRef ds:uri="http://schemas.openxmlformats.org/officeDocument/2006/bibliography"/>
   </ds:schemaRefs>

</xml_diff>